<commit_message>
v0.8 "New" mode was "invented"
</commit_message>
<xml_diff>
--- a/Режимы работы бинокля.docx
+++ b/Режимы работы бинокля.docx
@@ -268,13 +268,23 @@
                 <w:lang w:val="ru-RU"/>
               </w:rPr>
             </w:pPr>
-            <w:r>
-              <w:rPr>
-                <w:sz w:val="24"/>
-                <w:szCs w:val="24"/>
-                <w:lang w:val="ru-RU"/>
-              </w:rPr>
-              <w:t xml:space="preserve">Флуор – </w:t>
+            <w:proofErr w:type="spellStart"/>
+            <w:r>
+              <w:rPr>
+                <w:sz w:val="24"/>
+                <w:szCs w:val="24"/>
+                <w:lang w:val="ru-RU"/>
+              </w:rPr>
+              <w:t>Флуор</w:t>
+            </w:r>
+            <w:proofErr w:type="spellEnd"/>
+            <w:r>
+              <w:rPr>
+                <w:sz w:val="24"/>
+                <w:szCs w:val="24"/>
+                <w:lang w:val="ru-RU"/>
+              </w:rPr>
+              <w:t xml:space="preserve"> – </w:t>
             </w:r>
             <w:r>
               <w:rPr>
@@ -297,15 +307,7 @@
                 <w:szCs w:val="24"/>
                 <w:lang w:val="ru-RU"/>
               </w:rPr>
-              <w:t xml:space="preserve"> </w:t>
-            </w:r>
-            <w:r>
-              <w:rPr>
-                <w:sz w:val="24"/>
-                <w:szCs w:val="24"/>
-                <w:lang w:val="ru-RU"/>
-              </w:rPr>
-              <w:t>оттенками зелёного</w:t>
+              <w:t xml:space="preserve"> оттенками зелёного</w:t>
             </w:r>
             <w:r>
               <w:rPr>
@@ -572,7 +574,25 @@
                 <w:szCs w:val="24"/>
                 <w:lang w:val="ru-RU"/>
               </w:rPr>
-              <w:t>Кадр флуор.</w:t>
+              <w:t xml:space="preserve">Кадр </w:t>
+            </w:r>
+            <w:proofErr w:type="spellStart"/>
+            <w:r>
+              <w:rPr>
+                <w:sz w:val="24"/>
+                <w:szCs w:val="24"/>
+                <w:lang w:val="ru-RU"/>
+              </w:rPr>
+              <w:t>флуор</w:t>
+            </w:r>
+            <w:proofErr w:type="spellEnd"/>
+            <w:r>
+              <w:rPr>
+                <w:sz w:val="24"/>
+                <w:szCs w:val="24"/>
+                <w:lang w:val="ru-RU"/>
+              </w:rPr>
+              <w:t>.</w:t>
             </w:r>
           </w:p>
         </w:tc>
@@ -881,13 +901,23 @@
                 <w:lang w:val="ru-RU"/>
               </w:rPr>
             </w:pPr>
-            <w:r>
-              <w:rPr>
-                <w:sz w:val="24"/>
-                <w:szCs w:val="24"/>
-                <w:lang w:val="ru-RU"/>
-              </w:rPr>
-              <w:t xml:space="preserve">Флуор – </w:t>
+            <w:proofErr w:type="spellStart"/>
+            <w:r>
+              <w:rPr>
+                <w:sz w:val="24"/>
+                <w:szCs w:val="24"/>
+                <w:lang w:val="ru-RU"/>
+              </w:rPr>
+              <w:t>Флуор</w:t>
+            </w:r>
+            <w:proofErr w:type="spellEnd"/>
+            <w:r>
+              <w:rPr>
+                <w:sz w:val="24"/>
+                <w:szCs w:val="24"/>
+                <w:lang w:val="ru-RU"/>
+              </w:rPr>
+              <w:t xml:space="preserve"> – </w:t>
             </w:r>
             <w:r>
               <w:rPr>
@@ -910,28 +940,20 @@
                 <w:szCs w:val="24"/>
                 <w:lang w:val="ru-RU"/>
               </w:rPr>
+              <w:t xml:space="preserve"> оттенками зелёного</w:t>
+            </w:r>
+            <w:r>
+              <w:rPr>
+                <w:sz w:val="24"/>
+                <w:szCs w:val="24"/>
+                <w:lang w:val="ru-RU"/>
+              </w:rPr>
               <w:t xml:space="preserve"> </w:t>
             </w:r>
             <w:r>
               <w:rPr>
                 <w:sz w:val="24"/>
                 <w:szCs w:val="24"/>
-                <w:lang w:val="ru-RU"/>
-              </w:rPr>
-              <w:t>оттенками зелёного</w:t>
-            </w:r>
-            <w:r>
-              <w:rPr>
-                <w:sz w:val="24"/>
-                <w:szCs w:val="24"/>
-                <w:lang w:val="ru-RU"/>
-              </w:rPr>
-              <w:t xml:space="preserve"> </w:t>
-            </w:r>
-            <w:r>
-              <w:rPr>
-                <w:sz w:val="24"/>
-                <w:szCs w:val="24"/>
               </w:rPr>
               <w:t>G</w:t>
             </w:r>
@@ -949,15 +971,7 @@
                 <w:szCs w:val="24"/>
                 <w:lang w:val="ru-RU"/>
               </w:rPr>
-              <w:t>к</w:t>
-            </w:r>
-            <w:r>
-              <w:rPr>
-                <w:sz w:val="24"/>
-                <w:szCs w:val="24"/>
-                <w:lang w:val="ru-RU"/>
-              </w:rPr>
-              <w:t>анал.</w:t>
+              <w:t>канал.</w:t>
             </w:r>
           </w:p>
         </w:tc>
@@ -1064,15 +1078,7 @@
                 <w:szCs w:val="24"/>
                 <w:lang w:val="ru-RU"/>
               </w:rPr>
-              <w:t xml:space="preserve">то разность </w:t>
-            </w:r>
-            <w:r>
-              <w:rPr>
-                <w:sz w:val="24"/>
-                <w:szCs w:val="24"/>
-                <w:lang w:val="ru-RU"/>
-              </w:rPr>
-              <w:t>*=-1</w:t>
+              <w:t>то разность *=-1</w:t>
             </w:r>
             <w:r>
               <w:rPr>
@@ -1201,7 +1207,25 @@
                 <w:szCs w:val="24"/>
                 <w:lang w:val="ru-RU"/>
               </w:rPr>
-              <w:t>Кадр флуор.</w:t>
+              <w:t xml:space="preserve">Кадр </w:t>
+            </w:r>
+            <w:proofErr w:type="spellStart"/>
+            <w:r>
+              <w:rPr>
+                <w:sz w:val="24"/>
+                <w:szCs w:val="24"/>
+                <w:lang w:val="ru-RU"/>
+              </w:rPr>
+              <w:t>флуор</w:t>
+            </w:r>
+            <w:proofErr w:type="spellEnd"/>
+            <w:r>
+              <w:rPr>
+                <w:sz w:val="24"/>
+                <w:szCs w:val="24"/>
+                <w:lang w:val="ru-RU"/>
+              </w:rPr>
+              <w:t>.</w:t>
             </w:r>
           </w:p>
         </w:tc>
@@ -1286,15 +1310,7 @@
           <w:szCs w:val="32"/>
           <w:lang w:val="ru-RU"/>
         </w:rPr>
-        <w:t>УФ возбуждение.</w:t>
-      </w:r>
-      <w:r>
-        <w:rPr>
-          <w:sz w:val="32"/>
-          <w:szCs w:val="32"/>
-          <w:lang w:val="ru-RU"/>
-        </w:rPr>
-        <w:t xml:space="preserve"> </w:t>
+        <w:t xml:space="preserve">УФ возбуждение. </w:t>
       </w:r>
       <w:r>
         <w:rPr>
@@ -1530,12 +1546,21 @@
                 <w:szCs w:val="24"/>
               </w:rPr>
             </w:pPr>
-            <w:r>
-              <w:rPr>
-                <w:sz w:val="24"/>
-                <w:szCs w:val="24"/>
-              </w:rPr>
-              <w:t xml:space="preserve">Coef * </w:t>
+            <w:proofErr w:type="spellStart"/>
+            <w:r>
+              <w:rPr>
+                <w:sz w:val="24"/>
+                <w:szCs w:val="24"/>
+              </w:rPr>
+              <w:t>Coef</w:t>
+            </w:r>
+            <w:proofErr w:type="spellEnd"/>
+            <w:r>
+              <w:rPr>
+                <w:sz w:val="24"/>
+                <w:szCs w:val="24"/>
+              </w:rPr>
+              <w:t xml:space="preserve"> * </w:t>
             </w:r>
             <w:r>
               <w:rPr>
@@ -1544,34 +1569,54 @@
               </w:rPr>
               <w:t>(</w:t>
             </w:r>
-            <w:r>
-              <w:rPr>
-                <w:sz w:val="24"/>
-                <w:szCs w:val="24"/>
-              </w:rPr>
-              <w:t>R_fluor – R_bg</w:t>
-            </w:r>
-            <w:r>
-              <w:rPr>
-                <w:sz w:val="24"/>
-                <w:szCs w:val="24"/>
-              </w:rPr>
-              <w:t>)/(</w:t>
-            </w:r>
-            <w:r>
-              <w:rPr>
-                <w:sz w:val="24"/>
-                <w:szCs w:val="24"/>
-              </w:rPr>
-              <w:t xml:space="preserve"> G</w:t>
-            </w:r>
-            <w:r>
-              <w:rPr>
-                <w:sz w:val="24"/>
-                <w:szCs w:val="24"/>
-              </w:rPr>
-              <w:t xml:space="preserve">_fluor – </w:t>
-            </w:r>
+            <w:proofErr w:type="spellStart"/>
+            <w:r>
+              <w:rPr>
+                <w:sz w:val="24"/>
+                <w:szCs w:val="24"/>
+              </w:rPr>
+              <w:t>R_fluor</w:t>
+            </w:r>
+            <w:proofErr w:type="spellEnd"/>
+            <w:r>
+              <w:rPr>
+                <w:sz w:val="24"/>
+                <w:szCs w:val="24"/>
+              </w:rPr>
+              <w:t xml:space="preserve"> – </w:t>
+            </w:r>
+            <w:proofErr w:type="spellStart"/>
+            <w:r>
+              <w:rPr>
+                <w:sz w:val="24"/>
+                <w:szCs w:val="24"/>
+              </w:rPr>
+              <w:t>R_bg</w:t>
+            </w:r>
+            <w:proofErr w:type="spellEnd"/>
+            <w:r>
+              <w:rPr>
+                <w:sz w:val="24"/>
+                <w:szCs w:val="24"/>
+              </w:rPr>
+              <w:t>)</w:t>
+            </w:r>
+            <w:proofErr w:type="gramStart"/>
+            <w:r>
+              <w:rPr>
+                <w:sz w:val="24"/>
+                <w:szCs w:val="24"/>
+              </w:rPr>
+              <w:t>/(</w:t>
+            </w:r>
+            <w:r>
+              <w:rPr>
+                <w:sz w:val="24"/>
+                <w:szCs w:val="24"/>
+              </w:rPr>
+              <w:t xml:space="preserve"> </w:t>
+            </w:r>
+            <w:proofErr w:type="spellStart"/>
             <w:r>
               <w:rPr>
                 <w:sz w:val="24"/>
@@ -1579,13 +1624,31 @@
               </w:rPr>
               <w:t>G</w:t>
             </w:r>
-            <w:r>
-              <w:rPr>
-                <w:sz w:val="24"/>
-                <w:szCs w:val="24"/>
-              </w:rPr>
-              <w:t>_bg</w:t>
-            </w:r>
+            <w:proofErr w:type="gramEnd"/>
+            <w:r>
+              <w:rPr>
+                <w:sz w:val="24"/>
+                <w:szCs w:val="24"/>
+              </w:rPr>
+              <w:t>_fluor</w:t>
+            </w:r>
+            <w:proofErr w:type="spellEnd"/>
+            <w:r>
+              <w:rPr>
+                <w:sz w:val="24"/>
+                <w:szCs w:val="24"/>
+              </w:rPr>
+              <w:t xml:space="preserve"> – </w:t>
+            </w:r>
+            <w:proofErr w:type="spellStart"/>
+            <w:r>
+              <w:rPr>
+                <w:sz w:val="24"/>
+                <w:szCs w:val="24"/>
+              </w:rPr>
+              <w:t>G_bg</w:t>
+            </w:r>
+            <w:proofErr w:type="spellEnd"/>
             <w:r>
               <w:rPr>
                 <w:sz w:val="24"/>
@@ -1827,7 +1890,25 @@
                 <w:szCs w:val="24"/>
                 <w:lang w:val="ru-RU"/>
               </w:rPr>
-              <w:t>Кадр флуор.</w:t>
+              <w:t xml:space="preserve">Кадр </w:t>
+            </w:r>
+            <w:proofErr w:type="spellStart"/>
+            <w:r>
+              <w:rPr>
+                <w:sz w:val="24"/>
+                <w:szCs w:val="24"/>
+                <w:lang w:val="ru-RU"/>
+              </w:rPr>
+              <w:t>флуор</w:t>
+            </w:r>
+            <w:proofErr w:type="spellEnd"/>
+            <w:r>
+              <w:rPr>
+                <w:sz w:val="24"/>
+                <w:szCs w:val="24"/>
+                <w:lang w:val="ru-RU"/>
+              </w:rPr>
+              <w:t>.</w:t>
             </w:r>
           </w:p>
         </w:tc>
@@ -2159,14 +2240,7 @@
                 <w:sz w:val="24"/>
                 <w:szCs w:val="24"/>
               </w:rPr>
-              <w:t xml:space="preserve"> * </w:t>
-            </w:r>
-            <w:r>
-              <w:rPr>
-                <w:sz w:val="24"/>
-                <w:szCs w:val="24"/>
-              </w:rPr>
-              <w:t>[</w:t>
+              <w:t xml:space="preserve"> * [</w:t>
             </w:r>
             <w:r>
               <w:rPr>
@@ -2175,13 +2249,31 @@
               </w:rPr>
               <w:t>(</w:t>
             </w:r>
-            <w:r>
-              <w:rPr>
-                <w:sz w:val="24"/>
-                <w:szCs w:val="24"/>
-              </w:rPr>
-              <w:t>R_fluor – R_bg</w:t>
-            </w:r>
+            <w:proofErr w:type="spellStart"/>
+            <w:r>
+              <w:rPr>
+                <w:sz w:val="24"/>
+                <w:szCs w:val="24"/>
+              </w:rPr>
+              <w:t>R_fluor</w:t>
+            </w:r>
+            <w:proofErr w:type="spellEnd"/>
+            <w:r>
+              <w:rPr>
+                <w:sz w:val="24"/>
+                <w:szCs w:val="24"/>
+              </w:rPr>
+              <w:t xml:space="preserve"> – </w:t>
+            </w:r>
+            <w:proofErr w:type="spellStart"/>
+            <w:r>
+              <w:rPr>
+                <w:sz w:val="24"/>
+                <w:szCs w:val="24"/>
+              </w:rPr>
+              <w:t>R_bg</w:t>
+            </w:r>
+            <w:proofErr w:type="spellEnd"/>
             <w:r>
               <w:rPr>
                 <w:sz w:val="24"/>
@@ -2203,13 +2295,31 @@
               </w:rPr>
               <w:t>(</w:t>
             </w:r>
-            <w:r>
-              <w:rPr>
-                <w:sz w:val="24"/>
-                <w:szCs w:val="24"/>
-              </w:rPr>
-              <w:t>G_fluor – G_bg</w:t>
-            </w:r>
+            <w:proofErr w:type="spellStart"/>
+            <w:r>
+              <w:rPr>
+                <w:sz w:val="24"/>
+                <w:szCs w:val="24"/>
+              </w:rPr>
+              <w:t>G_fluor</w:t>
+            </w:r>
+            <w:proofErr w:type="spellEnd"/>
+            <w:r>
+              <w:rPr>
+                <w:sz w:val="24"/>
+                <w:szCs w:val="24"/>
+              </w:rPr>
+              <w:t xml:space="preserve"> – </w:t>
+            </w:r>
+            <w:proofErr w:type="spellStart"/>
+            <w:r>
+              <w:rPr>
+                <w:sz w:val="24"/>
+                <w:szCs w:val="24"/>
+              </w:rPr>
+              <w:t>G_bg</w:t>
+            </w:r>
+            <w:proofErr w:type="spellEnd"/>
             <w:r>
               <w:rPr>
                 <w:sz w:val="24"/>
@@ -2455,7 +2565,25 @@
                 <w:szCs w:val="24"/>
                 <w:lang w:val="ru-RU"/>
               </w:rPr>
-              <w:t>Кадр флуор.</w:t>
+              <w:t xml:space="preserve">Кадр </w:t>
+            </w:r>
+            <w:proofErr w:type="spellStart"/>
+            <w:r>
+              <w:rPr>
+                <w:sz w:val="24"/>
+                <w:szCs w:val="24"/>
+                <w:lang w:val="ru-RU"/>
+              </w:rPr>
+              <w:t>флуор</w:t>
+            </w:r>
+            <w:proofErr w:type="spellEnd"/>
+            <w:r>
+              <w:rPr>
+                <w:sz w:val="24"/>
+                <w:szCs w:val="24"/>
+                <w:lang w:val="ru-RU"/>
+              </w:rPr>
+              <w:t>.</w:t>
             </w:r>
           </w:p>
         </w:tc>
@@ -2764,13 +2892,23 @@
                 <w:lang w:val="ru-RU"/>
               </w:rPr>
             </w:pPr>
-            <w:r>
-              <w:rPr>
-                <w:sz w:val="24"/>
-                <w:szCs w:val="24"/>
-                <w:lang w:val="ru-RU"/>
-              </w:rPr>
-              <w:t xml:space="preserve">Флуор – </w:t>
+            <w:proofErr w:type="spellStart"/>
+            <w:r>
+              <w:rPr>
+                <w:sz w:val="24"/>
+                <w:szCs w:val="24"/>
+                <w:lang w:val="ru-RU"/>
+              </w:rPr>
+              <w:t>Флуор</w:t>
+            </w:r>
+            <w:proofErr w:type="spellEnd"/>
+            <w:r>
+              <w:rPr>
+                <w:sz w:val="24"/>
+                <w:szCs w:val="24"/>
+                <w:lang w:val="ru-RU"/>
+              </w:rPr>
+              <w:t xml:space="preserve"> – </w:t>
             </w:r>
             <w:r>
               <w:rPr>
@@ -2785,23 +2923,7 @@
                 <w:szCs w:val="24"/>
                 <w:lang w:val="ru-RU"/>
               </w:rPr>
-              <w:t>, наложить</w:t>
-            </w:r>
-            <w:r>
-              <w:rPr>
-                <w:sz w:val="24"/>
-                <w:szCs w:val="24"/>
-                <w:lang w:val="ru-RU"/>
-              </w:rPr>
-              <w:t xml:space="preserve"> оттенками зелёного</w:t>
-            </w:r>
-            <w:r>
-              <w:rPr>
-                <w:sz w:val="24"/>
-                <w:szCs w:val="24"/>
-                <w:lang w:val="ru-RU"/>
-              </w:rPr>
-              <w:t xml:space="preserve"> </w:t>
+              <w:t xml:space="preserve">, наложить оттенками зелёного </w:t>
             </w:r>
             <w:r>
               <w:rPr>
@@ -3064,6 +3186,750 @@
                 <w:szCs w:val="24"/>
               </w:rPr>
             </w:pPr>
+          </w:p>
+        </w:tc>
+      </w:tr>
+    </w:tbl>
+    <w:p>
+      <w:pPr>
+        <w:rPr>
+          <w:sz w:val="32"/>
+          <w:szCs w:val="32"/>
+          <w:lang w:val="ru-RU"/>
+        </w:rPr>
+      </w:pPr>
+    </w:p>
+    <w:p>
+      <w:pPr>
+        <w:pStyle w:val="a4"/>
+        <w:numPr>
+          <w:ilvl w:val="0"/>
+          <w:numId w:val="1"/>
+        </w:numPr>
+        <w:rPr>
+          <w:sz w:val="32"/>
+          <w:szCs w:val="32"/>
+          <w:lang w:val="ru-RU"/>
+        </w:rPr>
+      </w:pPr>
+      <w:r>
+        <w:rPr>
+          <w:sz w:val="32"/>
+          <w:szCs w:val="32"/>
+          <w:lang w:val="ru-RU"/>
+        </w:rPr>
+        <w:t xml:space="preserve"> </w:t>
+      </w:r>
+      <w:proofErr w:type="gramStart"/>
+      <w:r>
+        <w:rPr>
+          <w:sz w:val="32"/>
+          <w:szCs w:val="32"/>
+        </w:rPr>
+        <w:t>”Non</w:t>
+      </w:r>
+      <w:proofErr w:type="gramEnd"/>
+      <w:r>
+        <w:rPr>
+          <w:sz w:val="32"/>
+          <w:szCs w:val="32"/>
+        </w:rPr>
+        <w:t>-ALA”</w:t>
+      </w:r>
+    </w:p>
+    <w:tbl>
+      <w:tblPr>
+        <w:tblStyle w:val="a3"/>
+        <w:tblW w:w="9209" w:type="dxa"/>
+        <w:tblLook w:val="04A0" w:firstRow="1" w:lastRow="0" w:firstColumn="1" w:lastColumn="0" w:noHBand="0" w:noVBand="1"/>
+      </w:tblPr>
+      <w:tblGrid>
+        <w:gridCol w:w="1179"/>
+        <w:gridCol w:w="1300"/>
+        <w:gridCol w:w="1242"/>
+        <w:gridCol w:w="5488"/>
+      </w:tblGrid>
+      <w:tr>
+        <w:tc>
+          <w:tcPr>
+            <w:tcW w:w="1179" w:type="dxa"/>
+            <w:tcBorders>
+              <w:tl2br w:val="single" w:sz="4" w:space="0" w:color="auto"/>
+            </w:tcBorders>
+          </w:tcPr>
+          <w:p>
+            <w:pPr>
+              <w:rPr>
+                <w:sz w:val="24"/>
+                <w:szCs w:val="24"/>
+                <w:lang w:val="ru-RU"/>
+              </w:rPr>
+            </w:pPr>
+            <w:r>
+              <w:rPr>
+                <w:sz w:val="24"/>
+                <w:szCs w:val="24"/>
+              </w:rPr>
+              <w:t xml:space="preserve">     </w:t>
+            </w:r>
+            <w:r>
+              <w:rPr>
+                <w:sz w:val="24"/>
+                <w:szCs w:val="24"/>
+                <w:lang w:val="ru-RU"/>
+              </w:rPr>
+              <w:t>шаг</w:t>
+            </w:r>
+          </w:p>
+          <w:p>
+            <w:pPr>
+              <w:rPr>
+                <w:sz w:val="24"/>
+                <w:szCs w:val="24"/>
+                <w:lang w:val="ru-RU"/>
+              </w:rPr>
+            </w:pPr>
+          </w:p>
+          <w:p>
+            <w:pPr>
+              <w:rPr>
+                <w:sz w:val="24"/>
+                <w:szCs w:val="24"/>
+                <w:lang w:val="ru-RU"/>
+              </w:rPr>
+            </w:pPr>
+            <w:r>
+              <w:rPr>
+                <w:sz w:val="24"/>
+                <w:szCs w:val="24"/>
+                <w:lang w:val="ru-RU"/>
+              </w:rPr>
+              <w:t>диод</w:t>
+            </w:r>
+          </w:p>
+        </w:tc>
+        <w:tc>
+          <w:tcPr>
+            <w:tcW w:w="1300" w:type="dxa"/>
+          </w:tcPr>
+          <w:p>
+            <w:pPr>
+              <w:rPr>
+                <w:sz w:val="24"/>
+                <w:szCs w:val="24"/>
+              </w:rPr>
+            </w:pPr>
+            <w:r>
+              <w:rPr>
+                <w:sz w:val="24"/>
+                <w:szCs w:val="24"/>
+                <w:lang w:val="ru-RU"/>
+              </w:rPr>
+              <w:t>1</w:t>
+            </w:r>
+          </w:p>
+        </w:tc>
+        <w:tc>
+          <w:tcPr>
+            <w:tcW w:w="1242" w:type="dxa"/>
+          </w:tcPr>
+          <w:p>
+            <w:pPr>
+              <w:rPr>
+                <w:sz w:val="24"/>
+                <w:szCs w:val="24"/>
+                <w:lang w:val="ru-RU"/>
+              </w:rPr>
+            </w:pPr>
+            <w:r>
+              <w:rPr>
+                <w:sz w:val="24"/>
+                <w:szCs w:val="24"/>
+                <w:lang w:val="ru-RU"/>
+              </w:rPr>
+              <w:t>2</w:t>
+            </w:r>
+          </w:p>
+        </w:tc>
+        <w:tc>
+          <w:tcPr>
+            <w:tcW w:w="5488" w:type="dxa"/>
+          </w:tcPr>
+          <w:p>
+            <w:pPr>
+              <w:rPr>
+                <w:sz w:val="24"/>
+                <w:szCs w:val="24"/>
+                <w:lang w:val="ru-RU"/>
+              </w:rPr>
+            </w:pPr>
+            <w:r>
+              <w:rPr>
+                <w:sz w:val="24"/>
+                <w:szCs w:val="24"/>
+                <w:lang w:val="ru-RU"/>
+              </w:rPr>
+              <w:t>Действие ПО:</w:t>
+            </w:r>
+          </w:p>
+        </w:tc>
+      </w:tr>
+      <w:tr>
+        <w:tc>
+          <w:tcPr>
+            <w:tcW w:w="1179" w:type="dxa"/>
+          </w:tcPr>
+          <w:p>
+            <w:pPr>
+              <w:rPr>
+                <w:sz w:val="24"/>
+                <w:szCs w:val="24"/>
+              </w:rPr>
+            </w:pPr>
+            <w:r>
+              <w:rPr>
+                <w:sz w:val="24"/>
+                <w:szCs w:val="24"/>
+              </w:rPr>
+              <w:t>UV</w:t>
+            </w:r>
+          </w:p>
+        </w:tc>
+        <w:tc>
+          <w:tcPr>
+            <w:tcW w:w="1300" w:type="dxa"/>
+          </w:tcPr>
+          <w:p>
+            <w:pPr>
+              <w:rPr>
+                <w:sz w:val="24"/>
+                <w:szCs w:val="24"/>
+              </w:rPr>
+            </w:pPr>
+            <w:r>
+              <w:rPr>
+                <w:sz w:val="24"/>
+                <w:szCs w:val="24"/>
+              </w:rPr>
+              <w:t>PWM_UV</w:t>
+            </w:r>
+          </w:p>
+        </w:tc>
+        <w:tc>
+          <w:tcPr>
+            <w:tcW w:w="1242" w:type="dxa"/>
+          </w:tcPr>
+          <w:p>
+            <w:pPr>
+              <w:rPr>
+                <w:sz w:val="24"/>
+                <w:szCs w:val="24"/>
+              </w:rPr>
+            </w:pPr>
+            <w:r>
+              <w:rPr>
+                <w:sz w:val="24"/>
+                <w:szCs w:val="24"/>
+              </w:rPr>
+              <w:t>0</w:t>
+            </w:r>
+          </w:p>
+        </w:tc>
+        <w:tc>
+          <w:tcPr>
+            <w:tcW w:w="5488" w:type="dxa"/>
+          </w:tcPr>
+          <w:p>
+            <w:pPr>
+              <w:jc w:val="center"/>
+              <w:rPr>
+                <w:sz w:val="24"/>
+                <w:szCs w:val="24"/>
+              </w:rPr>
+            </w:pPr>
+            <w:proofErr w:type="spellStart"/>
+            <w:r>
+              <w:rPr>
+                <w:sz w:val="24"/>
+                <w:szCs w:val="24"/>
+              </w:rPr>
+              <w:t>Coef</w:t>
+            </w:r>
+            <w:proofErr w:type="spellEnd"/>
+            <w:r>
+              <w:rPr>
+                <w:sz w:val="24"/>
+                <w:szCs w:val="24"/>
+              </w:rPr>
+              <w:t xml:space="preserve"> * </w:t>
+            </w:r>
+            <w:r>
+              <w:rPr>
+                <w:sz w:val="24"/>
+                <w:szCs w:val="24"/>
+              </w:rPr>
+              <w:t>(</w:t>
+            </w:r>
+            <w:proofErr w:type="spellStart"/>
+            <w:r>
+              <w:rPr>
+                <w:sz w:val="24"/>
+                <w:szCs w:val="24"/>
+              </w:rPr>
+              <w:t>R_fluor</w:t>
+            </w:r>
+            <w:proofErr w:type="spellEnd"/>
+            <w:r>
+              <w:rPr>
+                <w:sz w:val="24"/>
+                <w:szCs w:val="24"/>
+              </w:rPr>
+              <w:t xml:space="preserve"> – </w:t>
+            </w:r>
+            <w:proofErr w:type="spellStart"/>
+            <w:r>
+              <w:rPr>
+                <w:sz w:val="24"/>
+                <w:szCs w:val="24"/>
+              </w:rPr>
+              <w:t>R_bg</w:t>
+            </w:r>
+            <w:proofErr w:type="spellEnd"/>
+            <w:r>
+              <w:rPr>
+                <w:sz w:val="24"/>
+                <w:szCs w:val="24"/>
+              </w:rPr>
+              <w:t>)</w:t>
+            </w:r>
+            <w:proofErr w:type="gramStart"/>
+            <w:r>
+              <w:rPr>
+                <w:sz w:val="24"/>
+                <w:szCs w:val="24"/>
+              </w:rPr>
+              <w:t>/(</w:t>
+            </w:r>
+            <w:r>
+              <w:rPr>
+                <w:sz w:val="24"/>
+                <w:szCs w:val="24"/>
+              </w:rPr>
+              <w:t xml:space="preserve"> </w:t>
+            </w:r>
+            <w:proofErr w:type="spellStart"/>
+            <w:r>
+              <w:rPr>
+                <w:sz w:val="24"/>
+                <w:szCs w:val="24"/>
+              </w:rPr>
+              <w:t>G</w:t>
+            </w:r>
+            <w:proofErr w:type="gramEnd"/>
+            <w:r>
+              <w:rPr>
+                <w:sz w:val="24"/>
+                <w:szCs w:val="24"/>
+              </w:rPr>
+              <w:t>_fluor</w:t>
+            </w:r>
+            <w:proofErr w:type="spellEnd"/>
+            <w:r>
+              <w:rPr>
+                <w:sz w:val="24"/>
+                <w:szCs w:val="24"/>
+              </w:rPr>
+              <w:t xml:space="preserve"> – </w:t>
+            </w:r>
+            <w:proofErr w:type="spellStart"/>
+            <w:r>
+              <w:rPr>
+                <w:sz w:val="24"/>
+                <w:szCs w:val="24"/>
+              </w:rPr>
+              <w:t>G_bg</w:t>
+            </w:r>
+            <w:proofErr w:type="spellEnd"/>
+            <w:r>
+              <w:rPr>
+                <w:sz w:val="24"/>
+                <w:szCs w:val="24"/>
+              </w:rPr>
+              <w:t>)</w:t>
+            </w:r>
+          </w:p>
+        </w:tc>
+      </w:tr>
+      <w:tr>
+        <w:tc>
+          <w:tcPr>
+            <w:tcW w:w="1179" w:type="dxa"/>
+          </w:tcPr>
+          <w:p>
+            <w:pPr>
+              <w:rPr>
+                <w:sz w:val="24"/>
+                <w:szCs w:val="24"/>
+              </w:rPr>
+            </w:pPr>
+            <w:r>
+              <w:rPr>
+                <w:sz w:val="24"/>
+                <w:szCs w:val="24"/>
+              </w:rPr>
+              <w:t>RED</w:t>
+            </w:r>
+          </w:p>
+        </w:tc>
+        <w:tc>
+          <w:tcPr>
+            <w:tcW w:w="1300" w:type="dxa"/>
+          </w:tcPr>
+          <w:p>
+            <w:pPr>
+              <w:rPr>
+                <w:sz w:val="24"/>
+                <w:szCs w:val="24"/>
+              </w:rPr>
+            </w:pPr>
+            <w:r>
+              <w:rPr>
+                <w:sz w:val="24"/>
+                <w:szCs w:val="24"/>
+              </w:rPr>
+              <w:t>PWM_RED</w:t>
+            </w:r>
+          </w:p>
+        </w:tc>
+        <w:tc>
+          <w:tcPr>
+            <w:tcW w:w="1242" w:type="dxa"/>
+          </w:tcPr>
+          <w:p>
+            <w:pPr>
+              <w:rPr>
+                <w:sz w:val="24"/>
+                <w:szCs w:val="24"/>
+              </w:rPr>
+            </w:pPr>
+            <w:r>
+              <w:rPr>
+                <w:sz w:val="24"/>
+                <w:szCs w:val="24"/>
+              </w:rPr>
+              <w:t>0</w:t>
+            </w:r>
+          </w:p>
+        </w:tc>
+        <w:tc>
+          <w:tcPr>
+            <w:tcW w:w="5488" w:type="dxa"/>
+          </w:tcPr>
+          <w:p>
+            <w:pPr>
+              <w:jc w:val="center"/>
+              <w:rPr>
+                <w:b/>
+                <w:bCs/>
+                <w:sz w:val="24"/>
+                <w:szCs w:val="24"/>
+                <w:lang w:val="ru-RU"/>
+              </w:rPr>
+            </w:pPr>
+            <w:r>
+              <w:rPr>
+                <w:b/>
+                <w:bCs/>
+                <w:sz w:val="24"/>
+                <w:szCs w:val="24"/>
+                <w:lang w:val="ru-RU"/>
+              </w:rPr>
+              <w:t>ИЛИ</w:t>
+            </w:r>
+          </w:p>
+        </w:tc>
+      </w:tr>
+      <w:tr>
+        <w:tc>
+          <w:tcPr>
+            <w:tcW w:w="1179" w:type="dxa"/>
+          </w:tcPr>
+          <w:p>
+            <w:pPr>
+              <w:rPr>
+                <w:sz w:val="24"/>
+                <w:szCs w:val="24"/>
+              </w:rPr>
+            </w:pPr>
+            <w:r>
+              <w:rPr>
+                <w:sz w:val="24"/>
+                <w:szCs w:val="24"/>
+              </w:rPr>
+              <w:t>WHITE</w:t>
+            </w:r>
+          </w:p>
+        </w:tc>
+        <w:tc>
+          <w:tcPr>
+            <w:tcW w:w="1300" w:type="dxa"/>
+          </w:tcPr>
+          <w:p>
+            <w:pPr>
+              <w:rPr>
+                <w:sz w:val="24"/>
+                <w:szCs w:val="24"/>
+              </w:rPr>
+            </w:pPr>
+            <w:r>
+              <w:rPr>
+                <w:sz w:val="24"/>
+                <w:szCs w:val="24"/>
+              </w:rPr>
+              <w:t>PWM_WH</w:t>
+            </w:r>
+          </w:p>
+        </w:tc>
+        <w:tc>
+          <w:tcPr>
+            <w:tcW w:w="1242" w:type="dxa"/>
+          </w:tcPr>
+          <w:p>
+            <w:pPr>
+              <w:rPr>
+                <w:sz w:val="24"/>
+                <w:szCs w:val="24"/>
+                <w:lang w:val="ru-RU"/>
+              </w:rPr>
+            </w:pPr>
+            <w:r>
+              <w:rPr>
+                <w:sz w:val="24"/>
+                <w:szCs w:val="24"/>
+              </w:rPr>
+              <w:t>PWM_WH</w:t>
+            </w:r>
+          </w:p>
+        </w:tc>
+        <w:tc>
+          <w:tcPr>
+            <w:tcW w:w="5488" w:type="dxa"/>
+          </w:tcPr>
+          <w:p>
+            <w:pPr>
+              <w:jc w:val="center"/>
+              <w:rPr>
+                <w:sz w:val="24"/>
+                <w:szCs w:val="24"/>
+              </w:rPr>
+            </w:pPr>
+            <w:r>
+              <w:rPr>
+                <w:sz w:val="24"/>
+                <w:szCs w:val="24"/>
+              </w:rPr>
+              <w:t>1</w:t>
+            </w:r>
+            <w:r>
+              <w:rPr>
+                <w:sz w:val="24"/>
+                <w:szCs w:val="24"/>
+              </w:rPr>
+              <w:t xml:space="preserve"> * [</w:t>
+            </w:r>
+            <w:r>
+              <w:rPr>
+                <w:sz w:val="24"/>
+                <w:szCs w:val="24"/>
+              </w:rPr>
+              <w:t>(</w:t>
+            </w:r>
+            <w:proofErr w:type="spellStart"/>
+            <w:r>
+              <w:rPr>
+                <w:sz w:val="24"/>
+                <w:szCs w:val="24"/>
+              </w:rPr>
+              <w:t>R_fluor</w:t>
+            </w:r>
+            <w:proofErr w:type="spellEnd"/>
+            <w:r>
+              <w:rPr>
+                <w:sz w:val="24"/>
+                <w:szCs w:val="24"/>
+              </w:rPr>
+              <w:t xml:space="preserve"> – </w:t>
+            </w:r>
+            <w:proofErr w:type="spellStart"/>
+            <w:r>
+              <w:rPr>
+                <w:sz w:val="24"/>
+                <w:szCs w:val="24"/>
+              </w:rPr>
+              <w:t>R_bg</w:t>
+            </w:r>
+            <w:proofErr w:type="spellEnd"/>
+            <w:r>
+              <w:rPr>
+                <w:sz w:val="24"/>
+                <w:szCs w:val="24"/>
+              </w:rPr>
+              <w:t>)</w:t>
+            </w:r>
+            <w:r>
+              <w:rPr>
+                <w:sz w:val="24"/>
+                <w:szCs w:val="24"/>
+              </w:rPr>
+              <w:t xml:space="preserve"> - </w:t>
+            </w:r>
+            <w:r>
+              <w:rPr>
+                <w:sz w:val="24"/>
+                <w:szCs w:val="24"/>
+              </w:rPr>
+              <w:t>(</w:t>
+            </w:r>
+            <w:proofErr w:type="spellStart"/>
+            <w:r>
+              <w:rPr>
+                <w:sz w:val="24"/>
+                <w:szCs w:val="24"/>
+              </w:rPr>
+              <w:t>G_fluor</w:t>
+            </w:r>
+            <w:proofErr w:type="spellEnd"/>
+            <w:r>
+              <w:rPr>
+                <w:sz w:val="24"/>
+                <w:szCs w:val="24"/>
+              </w:rPr>
+              <w:t xml:space="preserve"> – </w:t>
+            </w:r>
+            <w:proofErr w:type="spellStart"/>
+            <w:r>
+              <w:rPr>
+                <w:sz w:val="24"/>
+                <w:szCs w:val="24"/>
+              </w:rPr>
+              <w:t>G_bg</w:t>
+            </w:r>
+            <w:proofErr w:type="spellEnd"/>
+            <w:r>
+              <w:rPr>
+                <w:sz w:val="24"/>
+                <w:szCs w:val="24"/>
+              </w:rPr>
+              <w:t>)</w:t>
+            </w:r>
+            <w:r>
+              <w:rPr>
+                <w:sz w:val="24"/>
+                <w:szCs w:val="24"/>
+              </w:rPr>
+              <w:t>]</w:t>
+            </w:r>
+          </w:p>
+        </w:tc>
+      </w:tr>
+      <w:tr>
+        <w:tc>
+          <w:tcPr>
+            <w:tcW w:w="1179" w:type="dxa"/>
+          </w:tcPr>
+          <w:p>
+            <w:pPr>
+              <w:rPr>
+                <w:sz w:val="24"/>
+                <w:szCs w:val="24"/>
+                <w:lang w:val="ru-RU"/>
+              </w:rPr>
+            </w:pPr>
+            <w:r>
+              <w:rPr>
+                <w:sz w:val="24"/>
+                <w:szCs w:val="24"/>
+                <w:lang w:val="ru-RU"/>
+              </w:rPr>
+              <w:t>Действие</w:t>
+            </w:r>
+          </w:p>
+        </w:tc>
+        <w:tc>
+          <w:tcPr>
+            <w:tcW w:w="1300" w:type="dxa"/>
+          </w:tcPr>
+          <w:p>
+            <w:pPr>
+              <w:rPr>
+                <w:sz w:val="24"/>
+                <w:szCs w:val="24"/>
+              </w:rPr>
+            </w:pPr>
+            <w:r>
+              <w:rPr>
+                <w:sz w:val="24"/>
+                <w:szCs w:val="24"/>
+                <w:lang w:val="ru-RU"/>
+              </w:rPr>
+              <w:t>Кадр-</w:t>
+            </w:r>
+            <w:r>
+              <w:rPr>
+                <w:sz w:val="24"/>
+                <w:szCs w:val="24"/>
+              </w:rPr>
+              <w:t>Fluor</w:t>
+            </w:r>
+          </w:p>
+        </w:tc>
+        <w:tc>
+          <w:tcPr>
+            <w:tcW w:w="1242" w:type="dxa"/>
+          </w:tcPr>
+          <w:p>
+            <w:pPr>
+              <w:rPr>
+                <w:sz w:val="24"/>
+                <w:szCs w:val="24"/>
+                <w:lang w:val="ru-RU"/>
+              </w:rPr>
+            </w:pPr>
+            <w:r>
+              <w:rPr>
+                <w:sz w:val="24"/>
+                <w:szCs w:val="24"/>
+                <w:lang w:val="ru-RU"/>
+              </w:rPr>
+              <w:t>Кадр-фон</w:t>
+            </w:r>
+          </w:p>
+        </w:tc>
+        <w:tc>
+          <w:tcPr>
+            <w:tcW w:w="5488" w:type="dxa"/>
+          </w:tcPr>
+          <w:p>
+            <w:pPr>
+              <w:jc w:val="center"/>
+              <w:rPr>
+                <w:b/>
+                <w:bCs/>
+                <w:sz w:val="24"/>
+                <w:szCs w:val="24"/>
+                <w:lang w:val="ru-RU"/>
+              </w:rPr>
+            </w:pPr>
+            <w:r>
+              <w:rPr>
+                <w:b/>
+                <w:bCs/>
+                <w:sz w:val="24"/>
+                <w:szCs w:val="24"/>
+                <w:lang w:val="ru-RU"/>
+              </w:rPr>
+              <w:t>НА ВЫБОР</w:t>
+            </w:r>
           </w:p>
         </w:tc>
       </w:tr>
@@ -3092,7 +3958,7 @@
   <w:abstractNum w:abstractNumId="0" w15:restartNumberingAfterBreak="0">
     <w:nsid w:val="03EE6F51"/>
     <w:multiLevelType w:val="hybridMultilevel"/>
-    <w:tmpl w:val="6A8A8DCC"/>
+    <w:tmpl w:val="2DCC5F24"/>
     <w:lvl w:ilvl="0" w:tplc="0409000F">
       <w:start w:val="1"/>
       <w:numFmt w:val="decimal"/>
@@ -3267,11 +4133,103 @@
       </w:pPr>
     </w:lvl>
   </w:abstractNum>
+  <w:abstractNum w:abstractNumId="2" w15:restartNumberingAfterBreak="0">
+    <w:nsid w:val="704B3706"/>
+    <w:multiLevelType w:val="hybridMultilevel"/>
+    <w:tmpl w:val="6A8A8DCC"/>
+    <w:lvl w:ilvl="0" w:tplc="0409000F">
+      <w:start w:val="1"/>
+      <w:numFmt w:val="decimal"/>
+      <w:lvlText w:val="%1."/>
+      <w:lvlJc w:val="left"/>
+      <w:pPr>
+        <w:ind w:left="720" w:hanging="360"/>
+      </w:pPr>
+      <w:rPr>
+        <w:rFonts w:hint="default"/>
+      </w:rPr>
+    </w:lvl>
+    <w:lvl w:ilvl="1" w:tplc="04090019" w:tentative="1">
+      <w:start w:val="1"/>
+      <w:numFmt w:val="lowerLetter"/>
+      <w:lvlText w:val="%2."/>
+      <w:lvlJc w:val="left"/>
+      <w:pPr>
+        <w:ind w:left="1440" w:hanging="360"/>
+      </w:pPr>
+    </w:lvl>
+    <w:lvl w:ilvl="2" w:tplc="0409001B" w:tentative="1">
+      <w:start w:val="1"/>
+      <w:numFmt w:val="lowerRoman"/>
+      <w:lvlText w:val="%3."/>
+      <w:lvlJc w:val="right"/>
+      <w:pPr>
+        <w:ind w:left="2160" w:hanging="180"/>
+      </w:pPr>
+    </w:lvl>
+    <w:lvl w:ilvl="3" w:tplc="0409000F" w:tentative="1">
+      <w:start w:val="1"/>
+      <w:numFmt w:val="decimal"/>
+      <w:lvlText w:val="%4."/>
+      <w:lvlJc w:val="left"/>
+      <w:pPr>
+        <w:ind w:left="2880" w:hanging="360"/>
+      </w:pPr>
+    </w:lvl>
+    <w:lvl w:ilvl="4" w:tplc="04090019" w:tentative="1">
+      <w:start w:val="1"/>
+      <w:numFmt w:val="lowerLetter"/>
+      <w:lvlText w:val="%5."/>
+      <w:lvlJc w:val="left"/>
+      <w:pPr>
+        <w:ind w:left="3600" w:hanging="360"/>
+      </w:pPr>
+    </w:lvl>
+    <w:lvl w:ilvl="5" w:tplc="0409001B" w:tentative="1">
+      <w:start w:val="1"/>
+      <w:numFmt w:val="lowerRoman"/>
+      <w:lvlText w:val="%6."/>
+      <w:lvlJc w:val="right"/>
+      <w:pPr>
+        <w:ind w:left="4320" w:hanging="180"/>
+      </w:pPr>
+    </w:lvl>
+    <w:lvl w:ilvl="6" w:tplc="0409000F" w:tentative="1">
+      <w:start w:val="1"/>
+      <w:numFmt w:val="decimal"/>
+      <w:lvlText w:val="%7."/>
+      <w:lvlJc w:val="left"/>
+      <w:pPr>
+        <w:ind w:left="5040" w:hanging="360"/>
+      </w:pPr>
+    </w:lvl>
+    <w:lvl w:ilvl="7" w:tplc="04090019" w:tentative="1">
+      <w:start w:val="1"/>
+      <w:numFmt w:val="lowerLetter"/>
+      <w:lvlText w:val="%8."/>
+      <w:lvlJc w:val="left"/>
+      <w:pPr>
+        <w:ind w:left="5760" w:hanging="360"/>
+      </w:pPr>
+    </w:lvl>
+    <w:lvl w:ilvl="8" w:tplc="0409001B" w:tentative="1">
+      <w:start w:val="1"/>
+      <w:numFmt w:val="lowerRoman"/>
+      <w:lvlText w:val="%9."/>
+      <w:lvlJc w:val="right"/>
+      <w:pPr>
+        <w:ind w:left="6480" w:hanging="180"/>
+      </w:pPr>
+    </w:lvl>
+  </w:abstractNum>
   <w:num w:numId="1">
     <w:abstractNumId w:val="0"/>
   </w:num>
   <w:num w:numId="2">
     <w:abstractNumId w:val="1"/>
+  </w:num>
+  <w:num w:numId="3">
+    <w:abstractNumId w:val="2"/>
   </w:num>
 </w:numbering>
 </file>

</xml_diff>

<commit_message>
v1.3 Oxygenation mode was added
</commit_message>
<xml_diff>
--- a/Режимы работы бинокля.docx
+++ b/Режимы работы бинокля.docx
@@ -1599,15 +1599,7 @@
                 <w:sz w:val="24"/>
                 <w:szCs w:val="24"/>
               </w:rPr>
-              <w:t>)</w:t>
-            </w:r>
-            <w:proofErr w:type="gramStart"/>
-            <w:r>
-              <w:rPr>
-                <w:sz w:val="24"/>
-                <w:szCs w:val="24"/>
-              </w:rPr>
-              <w:t>/(</w:t>
+              <w:t>)/(</w:t>
             </w:r>
             <w:r>
               <w:rPr>
@@ -1622,15 +1614,7 @@
                 <w:sz w:val="24"/>
                 <w:szCs w:val="24"/>
               </w:rPr>
-              <w:t>G</w:t>
-            </w:r>
-            <w:proofErr w:type="gramEnd"/>
-            <w:r>
-              <w:rPr>
-                <w:sz w:val="24"/>
-                <w:szCs w:val="24"/>
-              </w:rPr>
-              <w:t>_fluor</w:t>
+              <w:t>G_fluor</w:t>
             </w:r>
             <w:proofErr w:type="spellEnd"/>
             <w:r>
@@ -3220,21 +3204,12 @@
         </w:rPr>
         <w:t xml:space="preserve"> </w:t>
       </w:r>
-      <w:proofErr w:type="gramStart"/>
       <w:r>
         <w:rPr>
           <w:sz w:val="32"/>
           <w:szCs w:val="32"/>
         </w:rPr>
-        <w:t>”Non</w:t>
-      </w:r>
-      <w:proofErr w:type="gramEnd"/>
-      <w:r>
-        <w:rPr>
-          <w:sz w:val="32"/>
-          <w:szCs w:val="32"/>
-        </w:rPr>
-        <w:t>-ALA”</w:t>
+        <w:t>”Non-ALA”</w:t>
       </w:r>
     </w:p>
     <w:tbl>
@@ -3500,15 +3475,7 @@
                 <w:sz w:val="24"/>
                 <w:szCs w:val="24"/>
               </w:rPr>
-              <w:t>)</w:t>
-            </w:r>
-            <w:proofErr w:type="gramStart"/>
-            <w:r>
-              <w:rPr>
-                <w:sz w:val="24"/>
-                <w:szCs w:val="24"/>
-              </w:rPr>
-              <w:t>/(</w:t>
+              <w:t>)/(</w:t>
             </w:r>
             <w:r>
               <w:rPr>
@@ -3523,15 +3490,7 @@
                 <w:sz w:val="24"/>
                 <w:szCs w:val="24"/>
               </w:rPr>
-              <w:t>G</w:t>
-            </w:r>
-            <w:proofErr w:type="gramEnd"/>
-            <w:r>
-              <w:rPr>
-                <w:sz w:val="24"/>
-                <w:szCs w:val="24"/>
-              </w:rPr>
-              <w:t>_fluor</w:t>
+              <w:t>G_fluor</w:t>
             </w:r>
             <w:proofErr w:type="spellEnd"/>
             <w:r>
@@ -3940,6 +3899,604 @@
           <w:sz w:val="32"/>
           <w:szCs w:val="32"/>
           <w:lang w:val="ru-RU"/>
+        </w:rPr>
+      </w:pPr>
+    </w:p>
+    <w:p>
+      <w:pPr>
+        <w:pStyle w:val="a4"/>
+        <w:numPr>
+          <w:ilvl w:val="0"/>
+          <w:numId w:val="1"/>
+        </w:numPr>
+        <w:rPr>
+          <w:sz w:val="32"/>
+          <w:szCs w:val="32"/>
+        </w:rPr>
+      </w:pPr>
+      <w:r>
+        <w:rPr>
+          <w:sz w:val="32"/>
+          <w:szCs w:val="32"/>
+        </w:rPr>
+        <w:t>Oxygenation</w:t>
+      </w:r>
+    </w:p>
+    <w:tbl>
+      <w:tblPr>
+        <w:tblStyle w:val="a3"/>
+        <w:tblW w:w="9209" w:type="dxa"/>
+        <w:tblLook w:val="04A0" w:firstRow="1" w:lastRow="0" w:firstColumn="1" w:lastColumn="0" w:noHBand="0" w:noVBand="1"/>
+      </w:tblPr>
+      <w:tblGrid>
+        <w:gridCol w:w="1179"/>
+        <w:gridCol w:w="1299"/>
+        <w:gridCol w:w="1274"/>
+        <w:gridCol w:w="5457"/>
+      </w:tblGrid>
+      <w:tr>
+        <w:tc>
+          <w:tcPr>
+            <w:tcW w:w="1179" w:type="dxa"/>
+            <w:tcBorders>
+              <w:tl2br w:val="single" w:sz="4" w:space="0" w:color="auto"/>
+            </w:tcBorders>
+          </w:tcPr>
+          <w:p>
+            <w:pPr>
+              <w:rPr>
+                <w:sz w:val="24"/>
+                <w:szCs w:val="24"/>
+                <w:lang w:val="ru-RU"/>
+              </w:rPr>
+            </w:pPr>
+            <w:r>
+              <w:rPr>
+                <w:sz w:val="24"/>
+                <w:szCs w:val="24"/>
+              </w:rPr>
+              <w:t xml:space="preserve">     </w:t>
+            </w:r>
+            <w:r>
+              <w:rPr>
+                <w:sz w:val="24"/>
+                <w:szCs w:val="24"/>
+                <w:lang w:val="ru-RU"/>
+              </w:rPr>
+              <w:t>шаг</w:t>
+            </w:r>
+          </w:p>
+          <w:p>
+            <w:pPr>
+              <w:rPr>
+                <w:sz w:val="24"/>
+                <w:szCs w:val="24"/>
+                <w:lang w:val="ru-RU"/>
+              </w:rPr>
+            </w:pPr>
+          </w:p>
+          <w:p>
+            <w:pPr>
+              <w:rPr>
+                <w:sz w:val="24"/>
+                <w:szCs w:val="24"/>
+                <w:lang w:val="ru-RU"/>
+              </w:rPr>
+            </w:pPr>
+            <w:r>
+              <w:rPr>
+                <w:sz w:val="24"/>
+                <w:szCs w:val="24"/>
+                <w:lang w:val="ru-RU"/>
+              </w:rPr>
+              <w:t>диод</w:t>
+            </w:r>
+          </w:p>
+        </w:tc>
+        <w:tc>
+          <w:tcPr>
+            <w:tcW w:w="1300" w:type="dxa"/>
+          </w:tcPr>
+          <w:p>
+            <w:pPr>
+              <w:rPr>
+                <w:sz w:val="24"/>
+                <w:szCs w:val="24"/>
+              </w:rPr>
+            </w:pPr>
+            <w:r>
+              <w:rPr>
+                <w:sz w:val="24"/>
+                <w:szCs w:val="24"/>
+                <w:lang w:val="ru-RU"/>
+              </w:rPr>
+              <w:t>1</w:t>
+            </w:r>
+          </w:p>
+        </w:tc>
+        <w:tc>
+          <w:tcPr>
+            <w:tcW w:w="1242" w:type="dxa"/>
+          </w:tcPr>
+          <w:p>
+            <w:pPr>
+              <w:rPr>
+                <w:sz w:val="24"/>
+                <w:szCs w:val="24"/>
+                <w:lang w:val="ru-RU"/>
+              </w:rPr>
+            </w:pPr>
+            <w:r>
+              <w:rPr>
+                <w:sz w:val="24"/>
+                <w:szCs w:val="24"/>
+                <w:lang w:val="ru-RU"/>
+              </w:rPr>
+              <w:t>2</w:t>
+            </w:r>
+          </w:p>
+        </w:tc>
+        <w:tc>
+          <w:tcPr>
+            <w:tcW w:w="5488" w:type="dxa"/>
+          </w:tcPr>
+          <w:p>
+            <w:pPr>
+              <w:rPr>
+                <w:sz w:val="24"/>
+                <w:szCs w:val="24"/>
+                <w:lang w:val="ru-RU"/>
+              </w:rPr>
+            </w:pPr>
+            <w:r>
+              <w:rPr>
+                <w:sz w:val="24"/>
+                <w:szCs w:val="24"/>
+                <w:lang w:val="ru-RU"/>
+              </w:rPr>
+              <w:t>Действие ПО:</w:t>
+            </w:r>
+          </w:p>
+        </w:tc>
+      </w:tr>
+      <w:tr>
+        <w:tc>
+          <w:tcPr>
+            <w:tcW w:w="1179" w:type="dxa"/>
+          </w:tcPr>
+          <w:p>
+            <w:pPr>
+              <w:rPr>
+                <w:sz w:val="24"/>
+                <w:szCs w:val="24"/>
+              </w:rPr>
+            </w:pPr>
+            <w:r>
+              <w:rPr>
+                <w:sz w:val="24"/>
+                <w:szCs w:val="24"/>
+              </w:rPr>
+              <w:t>IR</w:t>
+            </w:r>
+          </w:p>
+        </w:tc>
+        <w:tc>
+          <w:tcPr>
+            <w:tcW w:w="1300" w:type="dxa"/>
+          </w:tcPr>
+          <w:p>
+            <w:pPr>
+              <w:rPr>
+                <w:sz w:val="24"/>
+                <w:szCs w:val="24"/>
+              </w:rPr>
+            </w:pPr>
+            <w:r>
+              <w:rPr>
+                <w:sz w:val="24"/>
+                <w:szCs w:val="24"/>
+              </w:rPr>
+              <w:t>PWM_UV</w:t>
+            </w:r>
+          </w:p>
+        </w:tc>
+        <w:tc>
+          <w:tcPr>
+            <w:tcW w:w="1242" w:type="dxa"/>
+          </w:tcPr>
+          <w:p>
+            <w:pPr>
+              <w:rPr>
+                <w:sz w:val="24"/>
+                <w:szCs w:val="24"/>
+              </w:rPr>
+            </w:pPr>
+            <w:r>
+              <w:rPr>
+                <w:sz w:val="24"/>
+                <w:szCs w:val="24"/>
+              </w:rPr>
+              <w:t>0</w:t>
+            </w:r>
+          </w:p>
+        </w:tc>
+        <w:tc>
+          <w:tcPr>
+            <w:tcW w:w="5488" w:type="dxa"/>
+          </w:tcPr>
+          <w:p>
+            <w:pPr>
+              <w:jc w:val="center"/>
+              <w:rPr>
+                <w:sz w:val="24"/>
+                <w:szCs w:val="24"/>
+              </w:rPr>
+            </w:pPr>
+            <w:proofErr w:type="spellStart"/>
+            <w:r>
+              <w:rPr>
+                <w:sz w:val="24"/>
+                <w:szCs w:val="24"/>
+              </w:rPr>
+              <w:t>Coef</w:t>
+            </w:r>
+            <w:proofErr w:type="spellEnd"/>
+            <w:r>
+              <w:rPr>
+                <w:sz w:val="24"/>
+                <w:szCs w:val="24"/>
+              </w:rPr>
+              <w:t xml:space="preserve"> * </w:t>
+            </w:r>
+            <w:r>
+              <w:rPr>
+                <w:sz w:val="24"/>
+                <w:szCs w:val="24"/>
+              </w:rPr>
+              <w:t>(</w:t>
+            </w:r>
+            <w:proofErr w:type="spellStart"/>
+            <w:r>
+              <w:rPr>
+                <w:sz w:val="24"/>
+                <w:szCs w:val="24"/>
+              </w:rPr>
+              <w:t>R_fluor</w:t>
+            </w:r>
+            <w:proofErr w:type="spellEnd"/>
+            <w:r>
+              <w:rPr>
+                <w:sz w:val="24"/>
+                <w:szCs w:val="24"/>
+              </w:rPr>
+              <w:t xml:space="preserve"> – </w:t>
+            </w:r>
+            <w:proofErr w:type="spellStart"/>
+            <w:r>
+              <w:rPr>
+                <w:sz w:val="24"/>
+                <w:szCs w:val="24"/>
+              </w:rPr>
+              <w:t>R_bg</w:t>
+            </w:r>
+            <w:proofErr w:type="spellEnd"/>
+            <w:r>
+              <w:rPr>
+                <w:sz w:val="24"/>
+                <w:szCs w:val="24"/>
+              </w:rPr>
+              <w:t>)/(</w:t>
+            </w:r>
+            <w:r>
+              <w:rPr>
+                <w:sz w:val="24"/>
+                <w:szCs w:val="24"/>
+              </w:rPr>
+              <w:t xml:space="preserve"> </w:t>
+            </w:r>
+            <w:proofErr w:type="spellStart"/>
+            <w:r>
+              <w:rPr>
+                <w:sz w:val="24"/>
+                <w:szCs w:val="24"/>
+              </w:rPr>
+              <w:t>IR</w:t>
+            </w:r>
+            <w:r>
+              <w:rPr>
+                <w:sz w:val="24"/>
+                <w:szCs w:val="24"/>
+              </w:rPr>
+              <w:t>_fluor</w:t>
+            </w:r>
+            <w:proofErr w:type="spellEnd"/>
+            <w:r>
+              <w:rPr>
+                <w:sz w:val="24"/>
+                <w:szCs w:val="24"/>
+              </w:rPr>
+              <w:t xml:space="preserve"> – </w:t>
+            </w:r>
+            <w:proofErr w:type="spellStart"/>
+            <w:r>
+              <w:rPr>
+                <w:sz w:val="24"/>
+                <w:szCs w:val="24"/>
+              </w:rPr>
+              <w:t>IR</w:t>
+            </w:r>
+            <w:r>
+              <w:rPr>
+                <w:sz w:val="24"/>
+                <w:szCs w:val="24"/>
+              </w:rPr>
+              <w:t>_bg</w:t>
+            </w:r>
+            <w:proofErr w:type="spellEnd"/>
+            <w:r>
+              <w:rPr>
+                <w:sz w:val="24"/>
+                <w:szCs w:val="24"/>
+              </w:rPr>
+              <w:t>)</w:t>
+            </w:r>
+          </w:p>
+        </w:tc>
+      </w:tr>
+      <w:tr>
+        <w:tc>
+          <w:tcPr>
+            <w:tcW w:w="1179" w:type="dxa"/>
+          </w:tcPr>
+          <w:p>
+            <w:pPr>
+              <w:rPr>
+                <w:sz w:val="24"/>
+                <w:szCs w:val="24"/>
+              </w:rPr>
+            </w:pPr>
+            <w:r>
+              <w:rPr>
+                <w:sz w:val="24"/>
+                <w:szCs w:val="24"/>
+              </w:rPr>
+              <w:t>RED</w:t>
+            </w:r>
+          </w:p>
+        </w:tc>
+        <w:tc>
+          <w:tcPr>
+            <w:tcW w:w="1300" w:type="dxa"/>
+          </w:tcPr>
+          <w:p>
+            <w:pPr>
+              <w:rPr>
+                <w:sz w:val="24"/>
+                <w:szCs w:val="24"/>
+              </w:rPr>
+            </w:pPr>
+            <w:r>
+              <w:rPr>
+                <w:sz w:val="24"/>
+                <w:szCs w:val="24"/>
+              </w:rPr>
+              <w:t>0</w:t>
+            </w:r>
+          </w:p>
+        </w:tc>
+        <w:tc>
+          <w:tcPr>
+            <w:tcW w:w="1242" w:type="dxa"/>
+          </w:tcPr>
+          <w:p>
+            <w:pPr>
+              <w:rPr>
+                <w:sz w:val="24"/>
+                <w:szCs w:val="24"/>
+              </w:rPr>
+            </w:pPr>
+            <w:r>
+              <w:rPr>
+                <w:sz w:val="24"/>
+                <w:szCs w:val="24"/>
+              </w:rPr>
+              <w:t>PWM_RED</w:t>
+            </w:r>
+          </w:p>
+        </w:tc>
+        <w:tc>
+          <w:tcPr>
+            <w:tcW w:w="5488" w:type="dxa"/>
+          </w:tcPr>
+          <w:p>
+            <w:pPr>
+              <w:jc w:val="center"/>
+              <w:rPr>
+                <w:b/>
+                <w:bCs/>
+                <w:sz w:val="24"/>
+                <w:szCs w:val="24"/>
+                <w:lang w:val="ru-RU"/>
+              </w:rPr>
+            </w:pPr>
+          </w:p>
+        </w:tc>
+      </w:tr>
+      <w:tr>
+        <w:tc>
+          <w:tcPr>
+            <w:tcW w:w="1179" w:type="dxa"/>
+          </w:tcPr>
+          <w:p>
+            <w:pPr>
+              <w:rPr>
+                <w:sz w:val="24"/>
+                <w:szCs w:val="24"/>
+              </w:rPr>
+            </w:pPr>
+            <w:r>
+              <w:rPr>
+                <w:sz w:val="24"/>
+                <w:szCs w:val="24"/>
+              </w:rPr>
+              <w:t>WHITE</w:t>
+            </w:r>
+          </w:p>
+        </w:tc>
+        <w:tc>
+          <w:tcPr>
+            <w:tcW w:w="1300" w:type="dxa"/>
+          </w:tcPr>
+          <w:p>
+            <w:pPr>
+              <w:rPr>
+                <w:sz w:val="24"/>
+                <w:szCs w:val="24"/>
+              </w:rPr>
+            </w:pPr>
+            <w:r>
+              <w:rPr>
+                <w:sz w:val="24"/>
+                <w:szCs w:val="24"/>
+              </w:rPr>
+              <w:t>0</w:t>
+            </w:r>
+          </w:p>
+        </w:tc>
+        <w:tc>
+          <w:tcPr>
+            <w:tcW w:w="1242" w:type="dxa"/>
+          </w:tcPr>
+          <w:p>
+            <w:pPr>
+              <w:rPr>
+                <w:sz w:val="24"/>
+                <w:szCs w:val="24"/>
+                <w:lang w:val="ru-RU"/>
+              </w:rPr>
+            </w:pPr>
+            <w:r>
+              <w:rPr>
+                <w:sz w:val="24"/>
+                <w:szCs w:val="24"/>
+              </w:rPr>
+              <w:t>0</w:t>
+            </w:r>
+          </w:p>
+        </w:tc>
+        <w:tc>
+          <w:tcPr>
+            <w:tcW w:w="5488" w:type="dxa"/>
+          </w:tcPr>
+          <w:p>
+            <w:pPr>
+              <w:jc w:val="center"/>
+              <w:rPr>
+                <w:sz w:val="24"/>
+                <w:szCs w:val="24"/>
+              </w:rPr>
+            </w:pPr>
+          </w:p>
+        </w:tc>
+      </w:tr>
+      <w:tr>
+        <w:tc>
+          <w:tcPr>
+            <w:tcW w:w="1179" w:type="dxa"/>
+          </w:tcPr>
+          <w:p>
+            <w:pPr>
+              <w:rPr>
+                <w:sz w:val="24"/>
+                <w:szCs w:val="24"/>
+                <w:lang w:val="ru-RU"/>
+              </w:rPr>
+            </w:pPr>
+            <w:r>
+              <w:rPr>
+                <w:sz w:val="24"/>
+                <w:szCs w:val="24"/>
+                <w:lang w:val="ru-RU"/>
+              </w:rPr>
+              <w:t>Действие</w:t>
+            </w:r>
+          </w:p>
+        </w:tc>
+        <w:tc>
+          <w:tcPr>
+            <w:tcW w:w="1300" w:type="dxa"/>
+          </w:tcPr>
+          <w:p>
+            <w:pPr>
+              <w:rPr>
+                <w:sz w:val="24"/>
+                <w:szCs w:val="24"/>
+              </w:rPr>
+            </w:pPr>
+            <w:r>
+              <w:rPr>
+                <w:sz w:val="24"/>
+                <w:szCs w:val="24"/>
+                <w:lang w:val="ru-RU"/>
+              </w:rPr>
+              <w:t>Кадр-</w:t>
+            </w:r>
+            <w:r>
+              <w:rPr>
+                <w:sz w:val="24"/>
+                <w:szCs w:val="24"/>
+              </w:rPr>
+              <w:t>Fluor</w:t>
+            </w:r>
+          </w:p>
+        </w:tc>
+        <w:tc>
+          <w:tcPr>
+            <w:tcW w:w="1242" w:type="dxa"/>
+          </w:tcPr>
+          <w:p>
+            <w:pPr>
+              <w:rPr>
+                <w:sz w:val="24"/>
+                <w:szCs w:val="24"/>
+                <w:lang w:val="ru-RU"/>
+              </w:rPr>
+            </w:pPr>
+            <w:r>
+              <w:rPr>
+                <w:sz w:val="24"/>
+                <w:szCs w:val="24"/>
+                <w:lang w:val="ru-RU"/>
+              </w:rPr>
+              <w:t>Кадр-фон</w:t>
+            </w:r>
+          </w:p>
+        </w:tc>
+        <w:tc>
+          <w:tcPr>
+            <w:tcW w:w="5488" w:type="dxa"/>
+          </w:tcPr>
+          <w:p>
+            <w:pPr>
+              <w:jc w:val="center"/>
+              <w:rPr>
+                <w:b/>
+                <w:bCs/>
+                <w:sz w:val="24"/>
+                <w:szCs w:val="24"/>
+                <w:lang w:val="ru-RU"/>
+              </w:rPr>
+            </w:pPr>
+          </w:p>
+        </w:tc>
+      </w:tr>
+    </w:tbl>
+    <w:p>
+      <w:pPr>
+        <w:pStyle w:val="a4"/>
+        <w:rPr>
+          <w:sz w:val="32"/>
+          <w:szCs w:val="32"/>
         </w:rPr>
       </w:pPr>
     </w:p>

</xml_diff>